<commit_message>
works well except wifi connection problem while sending data to server
</commit_message>
<xml_diff>
--- a/MakingButton.docx
+++ b/MakingButton.docx
@@ -12,29 +12,50 @@
         </w:rPr>
         <w:t xml:space="preserve">ecord </w:t>
       </w:r>
-      <w:r>
-        <w:t>data : One data recording = 1 Loop</w:t>
-      </w:r>
-    </w:p>
-    <w:p>
-      <w:r>
-        <w:t>Send Results : Sending ALL data = 1 Loop</w:t>
-      </w:r>
-    </w:p>
-    <w:p>
-      <w:r>
-        <w:t>FFT : 1 minute of data = 1 Loop</w:t>
-      </w:r>
-    </w:p>
-    <w:p/>
+      <w:proofErr w:type="gramStart"/>
+      <w:r>
+        <w:t>data :</w:t>
+      </w:r>
+      <w:proofErr w:type="gramEnd"/>
+      <w:r>
+        <w:t xml:space="preserve"> One data recording = 1 Loop</w:t>
+      </w:r>
+    </w:p>
+    <w:p>
+      <w:r>
+        <w:t xml:space="preserve">Send </w:t>
+      </w:r>
+      <w:proofErr w:type="gramStart"/>
+      <w:r>
+        <w:t>Results :</w:t>
+      </w:r>
+      <w:proofErr w:type="gramEnd"/>
+      <w:r>
+        <w:t xml:space="preserve"> Sending ALL data = 1 Loop</w:t>
+      </w:r>
+    </w:p>
+    <w:p>
+      <w:proofErr w:type="gramStart"/>
+      <w:r>
+        <w:t>FFT :</w:t>
+      </w:r>
+      <w:proofErr w:type="gramEnd"/>
+      <w:r>
+        <w:t xml:space="preserve"> 1 minute of data = 1 Loop</w:t>
+      </w:r>
+    </w:p>
+    <w:p>
+      <w:pPr>
+        <w:rPr>
+          <w:rFonts w:hint="eastAsia"/>
+        </w:rPr>
+      </w:pPr>
+    </w:p>
     <w:p>
       <w:pPr>
         <w:pBdr>
           <w:bottom w:val="single" w:sz="12" w:space="1" w:color="auto"/>
         </w:pBdr>
-        <w:rPr>
-          <w:rFonts w:hint="eastAsia"/>
-        </w:rPr>
       </w:pPr>
       <w:r>
         <w:rPr>
@@ -57,16 +78,103 @@
       </w:r>
     </w:p>
     <w:p>
-      <w:pPr>
+      <w:r>
+        <w:t>FFT should also have a built in way of knowing data is all analyzed.</w:t>
+      </w:r>
+    </w:p>
+    <w:p/>
+    <w:p/>
+    <w:p>
+      <w:r>
         <w:rPr>
           <w:rFonts w:hint="eastAsia"/>
         </w:rPr>
-      </w:pPr>
-      <w:r>
-        <w:t>FFT should also have a built in way of knowing data is all analyzed.</w:t>
+        <w:t>While recording data, you can press button to move on whenever.</w:t>
       </w:r>
       <w:bookmarkStart w:id="0" w:name="_GoBack"/>
       <w:bookmarkEnd w:id="0"/>
+    </w:p>
+    <w:p/>
+    <w:p>
+      <w:r>
+        <w:t>When Sending Results and doing FFT,</w:t>
+      </w:r>
+    </w:p>
+    <w:p>
+      <w:pPr>
+        <w:pStyle w:val="a3"/>
+        <w:numPr>
+          <w:ilvl w:val="0"/>
+          <w:numId w:val="1"/>
+        </w:numPr>
+        <w:ind w:leftChars="0"/>
+      </w:pPr>
+      <w:proofErr w:type="gramStart"/>
+      <w:r>
+        <w:t>set</w:t>
+      </w:r>
+      <w:proofErr w:type="gramEnd"/>
+      <w:r>
+        <w:t xml:space="preserve"> </w:t>
+      </w:r>
+      <w:proofErr w:type="spellStart"/>
+      <w:r>
+        <w:t>fftDone</w:t>
+      </w:r>
+      <w:proofErr w:type="spellEnd"/>
+      <w:r>
+        <w:t xml:space="preserve"> to TRUE when we find “FINISHED” keyword at end of x y z </w:t>
+      </w:r>
+      <w:proofErr w:type="spellStart"/>
+      <w:r>
+        <w:t>accel</w:t>
+      </w:r>
+      <w:proofErr w:type="spellEnd"/>
+      <w:r>
+        <w:t xml:space="preserve"> </w:t>
+      </w:r>
+      <w:proofErr w:type="spellStart"/>
+      <w:r>
+        <w:t>val</w:t>
+      </w:r>
+      <w:proofErr w:type="spellEnd"/>
+      <w:r>
+        <w:t xml:space="preserve"> TXT files.</w:t>
+      </w:r>
+    </w:p>
+    <w:p>
+      <w:pPr>
+        <w:pStyle w:val="a3"/>
+        <w:numPr>
+          <w:ilvl w:val="0"/>
+          <w:numId w:val="1"/>
+        </w:numPr>
+        <w:ind w:leftChars="0"/>
+      </w:pPr>
+      <w:r>
+        <w:t xml:space="preserve">Set </w:t>
+      </w:r>
+      <w:proofErr w:type="spellStart"/>
+      <w:r>
+        <w:t>sendResults</w:t>
+      </w:r>
+      <w:proofErr w:type="spellEnd"/>
+      <w:r>
+        <w:t xml:space="preserve"> to TRUE when a single </w:t>
+      </w:r>
+      <w:r>
+        <w:t>loop is done.</w:t>
+      </w:r>
+    </w:p>
+    <w:p>
+      <w:pPr>
+        <w:rPr>
+          <w:rFonts w:hint="eastAsia"/>
+        </w:rPr>
+      </w:pPr>
+      <w:r>
+        <w:tab/>
+      </w:r>
     </w:p>
     <w:sectPr>
       <w:pgSz w:w="11906" w:h="16838"/>
@@ -76,6 +184,103 @@
     </w:sectPr>
   </w:body>
 </w:document>
+</file>
+
+<file path=word/numbering.xml><?xml version="1.0" encoding="utf-8"?>
+<w:numbering xmlns:wpc="http://schemas.microsoft.com/office/word/2010/wordprocessingCanvas" xmlns:cx="http://schemas.microsoft.com/office/drawing/2014/chartex" xmlns:cx1="http://schemas.microsoft.com/office/drawing/2015/9/8/chartex" xmlns:mc="http://schemas.openxmlformats.org/markup-compatibility/2006" xmlns:o="urn:schemas-microsoft-com:office:office" xmlns:r="http://schemas.openxmlformats.org/officeDocument/2006/relationships" xmlns:m="http://schemas.openxmlformats.org/officeDocument/2006/math" xmlns:v="urn:schemas-microsoft-com:vml" xmlns:wp14="http://schemas.microsoft.com/office/word/2010/wordprocessingDrawing" xmlns:wp="http://schemas.openxmlformats.org/drawingml/2006/wordprocessingDrawing" xmlns:w10="urn:schemas-microsoft-com:office:word" xmlns:w="http://schemas.openxmlformats.org/wordprocessingml/2006/main" xmlns:w14="http://schemas.microsoft.com/office/word/2010/wordml" xmlns:w15="http://schemas.microsoft.com/office/word/2012/wordml" xmlns:w16se="http://schemas.microsoft.com/office/word/2015/wordml/symex" xmlns:wpg="http://schemas.microsoft.com/office/word/2010/wordprocessingGroup" xmlns:wpi="http://schemas.microsoft.com/office/word/2010/wordprocessingInk" xmlns:wne="http://schemas.microsoft.com/office/word/2006/wordml" xmlns:wps="http://schemas.microsoft.com/office/word/2010/wordprocessingShape" mc:Ignorable="w14 w15 w16se wp14">
+  <w:abstractNum w:abstractNumId="0" w15:restartNumberingAfterBreak="0">
+    <w:nsid w:val="20465FCC"/>
+    <w:multiLevelType w:val="hybridMultilevel"/>
+    <w:tmpl w:val="952E8A78"/>
+    <w:lvl w:ilvl="0" w:tplc="3CC47B9C">
+      <w:start w:val="1"/>
+      <w:numFmt w:val="decimal"/>
+      <w:lvlText w:val="%1."/>
+      <w:lvlJc w:val="left"/>
+      <w:pPr>
+        <w:ind w:left="760" w:hanging="360"/>
+      </w:pPr>
+      <w:rPr>
+        <w:rFonts w:hint="default"/>
+      </w:rPr>
+    </w:lvl>
+    <w:lvl w:ilvl="1" w:tplc="04090019" w:tentative="1">
+      <w:start w:val="1"/>
+      <w:numFmt w:val="upperLetter"/>
+      <w:lvlText w:val="%2."/>
+      <w:lvlJc w:val="left"/>
+      <w:pPr>
+        <w:ind w:left="1200" w:hanging="400"/>
+      </w:pPr>
+    </w:lvl>
+    <w:lvl w:ilvl="2" w:tplc="0409001B" w:tentative="1">
+      <w:start w:val="1"/>
+      <w:numFmt w:val="lowerRoman"/>
+      <w:lvlText w:val="%3."/>
+      <w:lvlJc w:val="right"/>
+      <w:pPr>
+        <w:ind w:left="1600" w:hanging="400"/>
+      </w:pPr>
+    </w:lvl>
+    <w:lvl w:ilvl="3" w:tplc="0409000F" w:tentative="1">
+      <w:start w:val="1"/>
+      <w:numFmt w:val="decimal"/>
+      <w:lvlText w:val="%4."/>
+      <w:lvlJc w:val="left"/>
+      <w:pPr>
+        <w:ind w:left="2000" w:hanging="400"/>
+      </w:pPr>
+    </w:lvl>
+    <w:lvl w:ilvl="4" w:tplc="04090019" w:tentative="1">
+      <w:start w:val="1"/>
+      <w:numFmt w:val="upperLetter"/>
+      <w:lvlText w:val="%5."/>
+      <w:lvlJc w:val="left"/>
+      <w:pPr>
+        <w:ind w:left="2400" w:hanging="400"/>
+      </w:pPr>
+    </w:lvl>
+    <w:lvl w:ilvl="5" w:tplc="0409001B" w:tentative="1">
+      <w:start w:val="1"/>
+      <w:numFmt w:val="lowerRoman"/>
+      <w:lvlText w:val="%6."/>
+      <w:lvlJc w:val="right"/>
+      <w:pPr>
+        <w:ind w:left="2800" w:hanging="400"/>
+      </w:pPr>
+    </w:lvl>
+    <w:lvl w:ilvl="6" w:tplc="0409000F" w:tentative="1">
+      <w:start w:val="1"/>
+      <w:numFmt w:val="decimal"/>
+      <w:lvlText w:val="%7."/>
+      <w:lvlJc w:val="left"/>
+      <w:pPr>
+        <w:ind w:left="3200" w:hanging="400"/>
+      </w:pPr>
+    </w:lvl>
+    <w:lvl w:ilvl="7" w:tplc="04090019" w:tentative="1">
+      <w:start w:val="1"/>
+      <w:numFmt w:val="upperLetter"/>
+      <w:lvlText w:val="%8."/>
+      <w:lvlJc w:val="left"/>
+      <w:pPr>
+        <w:ind w:left="3600" w:hanging="400"/>
+      </w:pPr>
+    </w:lvl>
+    <w:lvl w:ilvl="8" w:tplc="0409001B" w:tentative="1">
+      <w:start w:val="1"/>
+      <w:numFmt w:val="lowerRoman"/>
+      <w:lvlText w:val="%9."/>
+      <w:lvlJc w:val="right"/>
+      <w:pPr>
+        <w:ind w:left="4000" w:hanging="400"/>
+      </w:pPr>
+    </w:lvl>
+  </w:abstractNum>
+  <w:num w:numId="1">
+    <w:abstractNumId w:val="0"/>
+  </w:num>
+</w:numbering>
 </file>
 
 <file path=word/styles.xml><?xml version="1.0" encoding="utf-8"?>
@@ -506,6 +711,16 @@
     <w:semiHidden/>
     <w:unhideWhenUsed/>
   </w:style>
+  <w:style w:type="paragraph" w:styleId="a3">
+    <w:name w:val="List Paragraph"/>
+    <w:basedOn w:val="a"/>
+    <w:uiPriority w:val="34"/>
+    <w:qFormat/>
+    <w:rsid w:val="00226A1F"/>
+    <w:pPr>
+      <w:ind w:leftChars="400" w:left="800"/>
+    </w:pPr>
+  </w:style>
 </w:styles>
 </file>
 

</xml_diff>